<commit_message>
Update model to include lags
</commit_message>
<xml_diff>
--- a/results/unit-root-tests/switch/Summary.docx
+++ b/results/unit-root-tests/switch/Summary.docx
@@ -30,14 +30,7 @@
           <w:b/>
           <w:bCs/>
         </w:rPr>
-        <w:t>, M., M. Sola, and F. Spagnolo.</w:t>
-      </w:r>
-      <w:r>
-        <w:rPr>
-          <w:b/>
-          <w:bCs/>
-        </w:rPr>
-        <w:t>, Red Signals) MS-ADF Model:</w:t>
+        <w:t>, M., M. Sola, and F. Spagnolo., Red Signals) MS-ADF Model:</w:t>
       </w:r>
     </w:p>
     <w:p/>
@@ -585,13 +578,7 @@
                         <w:rPr>
                           <w:rFonts w:ascii="Cambria Math" w:hAnsi="Cambria Math"/>
                         </w:rPr>
-                        <m:t>1,</m:t>
-                      </m:r>
-                      <m:r>
-                        <w:rPr>
-                          <w:rFonts w:ascii="Cambria Math" w:hAnsi="Cambria Math"/>
-                        </w:rPr>
-                        <m:t>t</m:t>
+                        <m:t>1,t</m:t>
                       </m:r>
                     </m:sub>
                   </m:sSub>
@@ -651,13 +638,7 @@
                     <w:rPr>
                       <w:rFonts w:ascii="Cambria Math" w:hAnsi="Cambria Math"/>
                     </w:rPr>
-                    <m:t>1,</m:t>
-                  </m:r>
-                  <m:r>
-                    <w:rPr>
-                      <w:rFonts w:ascii="Cambria Math" w:hAnsi="Cambria Math"/>
-                    </w:rPr>
-                    <m:t>t</m:t>
+                    <m:t>1,t</m:t>
                   </m:r>
                 </m:sub>
               </m:sSub>
@@ -704,6 +685,209 @@
                       <w:rFonts w:ascii="Cambria Math" w:hAnsi="Cambria Math"/>
                     </w:rPr>
                     <m:t>0</m:t>
+                  </m:r>
+                </m:sub>
+              </m:sSub>
+              <m:d>
+                <m:dPr>
+                  <m:ctrlPr>
+                    <w:rPr>
+                      <w:rFonts w:ascii="Cambria Math" w:hAnsi="Cambria Math"/>
+                      <w:i/>
+                    </w:rPr>
+                  </m:ctrlPr>
+                </m:dPr>
+                <m:e>
+                  <m:r>
+                    <w:rPr>
+                      <w:rFonts w:ascii="Cambria Math" w:hAnsi="Cambria Math"/>
+                    </w:rPr>
+                    <m:t>1-</m:t>
+                  </m:r>
+                  <m:sSub>
+                    <m:sSubPr>
+                      <m:ctrlPr>
+                        <w:rPr>
+                          <w:rFonts w:ascii="Cambria Math" w:hAnsi="Cambria Math"/>
+                          <w:i/>
+                        </w:rPr>
+                      </m:ctrlPr>
+                    </m:sSubPr>
+                    <m:e>
+                      <m:r>
+                        <w:rPr>
+                          <w:rFonts w:ascii="Cambria Math" w:hAnsi="Cambria Math"/>
+                        </w:rPr>
+                        <m:t>S</m:t>
+                      </m:r>
+                    </m:e>
+                    <m:sub>
+                      <m:r>
+                        <w:rPr>
+                          <w:rFonts w:ascii="Cambria Math" w:hAnsi="Cambria Math"/>
+                        </w:rPr>
+                        <m:t>3,t</m:t>
+                      </m:r>
+                    </m:sub>
+                  </m:sSub>
+                </m:e>
+              </m:d>
+              <m:r>
+                <w:rPr>
+                  <w:rFonts w:ascii="Cambria Math" w:hAnsi="Cambria Math"/>
+                </w:rPr>
+                <m:t>+</m:t>
+              </m:r>
+              <m:sSub>
+                <m:sSubPr>
+                  <m:ctrlPr>
+                    <w:rPr>
+                      <w:rFonts w:ascii="Cambria Math" w:hAnsi="Cambria Math"/>
+                      <w:i/>
+                    </w:rPr>
+                  </m:ctrlPr>
+                </m:sSubPr>
+                <m:e>
+                  <m:r>
+                    <w:rPr>
+                      <w:rFonts w:ascii="Cambria Math" w:hAnsi="Cambria Math"/>
+                    </w:rPr>
+                    <m:t>ϕ</m:t>
+                  </m:r>
+                </m:e>
+                <m:sub>
+                  <m:r>
+                    <w:rPr>
+                      <w:rFonts w:ascii="Cambria Math" w:hAnsi="Cambria Math"/>
+                    </w:rPr>
+                    <m:t>1</m:t>
+                  </m:r>
+                </m:sub>
+              </m:sSub>
+              <m:sSub>
+                <m:sSubPr>
+                  <m:ctrlPr>
+                    <w:rPr>
+                      <w:rFonts w:ascii="Cambria Math" w:hAnsi="Cambria Math"/>
+                      <w:i/>
+                    </w:rPr>
+                  </m:ctrlPr>
+                </m:sSubPr>
+                <m:e>
+                  <m:r>
+                    <w:rPr>
+                      <w:rFonts w:ascii="Cambria Math" w:hAnsi="Cambria Math"/>
+                    </w:rPr>
+                    <m:t>S</m:t>
+                  </m:r>
+                </m:e>
+                <m:sub>
+                  <m:r>
+                    <w:rPr>
+                      <w:rFonts w:ascii="Cambria Math" w:hAnsi="Cambria Math"/>
+                    </w:rPr>
+                    <m:t>3,t</m:t>
+                  </m:r>
+                </m:sub>
+              </m:sSub>
+            </m:e>
+          </m:d>
+          <m:sSub>
+            <m:sSubPr>
+              <m:ctrlPr>
+                <w:rPr>
+                  <w:rFonts w:ascii="Cambria Math" w:hAnsi="Cambria Math"/>
+                  <w:i/>
+                </w:rPr>
+              </m:ctrlPr>
+            </m:sSubPr>
+            <m:e>
+              <m:r>
+                <w:rPr>
+                  <w:rFonts w:ascii="Cambria Math" w:hAnsi="Cambria Math"/>
+                </w:rPr>
+                <m:t>y</m:t>
+              </m:r>
+            </m:e>
+            <m:sub>
+              <m:d>
+                <m:dPr>
+                  <m:begChr m:val="{"/>
+                  <m:endChr m:val="}"/>
+                  <m:ctrlPr>
+                    <w:rPr>
+                      <w:rFonts w:ascii="Cambria Math" w:hAnsi="Cambria Math"/>
+                      <w:i/>
+                    </w:rPr>
+                  </m:ctrlPr>
+                </m:dPr>
+                <m:e>
+                  <m:r>
+                    <w:rPr>
+                      <w:rFonts w:ascii="Cambria Math" w:hAnsi="Cambria Math"/>
+                    </w:rPr>
+                    <m:t>t-1</m:t>
+                  </m:r>
+                </m:e>
+              </m:d>
+            </m:sub>
+          </m:sSub>
+          <m:r>
+            <w:rPr>
+              <w:rFonts w:ascii="Cambria Math" w:hAnsi="Cambria Math"/>
+            </w:rPr>
+            <m:t>+</m:t>
+          </m:r>
+          <m:r>
+            <w:rPr>
+              <w:rFonts w:ascii="Cambria Math" w:hAnsi="Cambria Math"/>
+            </w:rPr>
+            <m:t>∑</m:t>
+          </m:r>
+          <m:d>
+            <m:dPr>
+              <m:begChr m:val="["/>
+              <m:endChr m:val="]"/>
+              <m:ctrlPr>
+                <w:rPr>
+                  <w:rFonts w:ascii="Cambria Math" w:hAnsi="Cambria Math"/>
+                  <w:i/>
+                </w:rPr>
+              </m:ctrlPr>
+            </m:dPr>
+            <m:e>
+              <m:sSub>
+                <m:sSubPr>
+                  <m:ctrlPr>
+                    <w:rPr>
+                      <w:rFonts w:ascii="Cambria Math" w:hAnsi="Cambria Math"/>
+                      <w:i/>
+                    </w:rPr>
+                  </m:ctrlPr>
+                </m:sSubPr>
+                <m:e>
+                  <m:r>
+                    <m:rPr>
+                      <m:sty m:val="p"/>
+                    </m:rPr>
+                    <w:rPr>
+                      <w:rFonts w:ascii="Cambria Math" w:hAnsi="Cambria Math"/>
+                    </w:rPr>
+                    <m:t>Ψ</m:t>
+                  </m:r>
+                </m:e>
+                <m:sub>
+                  <m:r>
+                    <w:rPr>
+                      <w:rFonts w:ascii="Cambria Math" w:hAnsi="Cambria Math"/>
+                    </w:rPr>
+                    <m:t>0</m:t>
+                  </m:r>
+                  <m:r>
+                    <w:rPr>
+                      <w:rFonts w:ascii="Cambria Math" w:hAnsi="Cambria Math"/>
+                    </w:rPr>
+                    <m:t>,k</m:t>
                   </m:r>
                 </m:sub>
               </m:sSub>
@@ -774,10 +958,13 @@
                 </m:sSubPr>
                 <m:e>
                   <m:r>
-                    <w:rPr>
-                      <w:rFonts w:ascii="Cambria Math" w:hAnsi="Cambria Math"/>
-                    </w:rPr>
-                    <m:t>ϕ</m:t>
+                    <m:rPr>
+                      <m:sty m:val="p"/>
+                    </m:rPr>
+                    <w:rPr>
+                      <w:rFonts w:ascii="Cambria Math" w:hAnsi="Cambria Math"/>
+                    </w:rPr>
+                    <m:t>Ψ</m:t>
                   </m:r>
                 </m:e>
                 <m:sub>
@@ -786,6 +973,12 @@
                       <w:rFonts w:ascii="Cambria Math" w:hAnsi="Cambria Math"/>
                     </w:rPr>
                     <m:t>1</m:t>
+                  </m:r>
+                  <m:r>
+                    <w:rPr>
+                      <w:rFonts w:ascii="Cambria Math" w:hAnsi="Cambria Math"/>
+                    </w:rPr>
+                    <m:t>,k</m:t>
                   </m:r>
                 </m:sub>
               </m:sSub>
@@ -823,6 +1016,15 @@
               </m:sSub>
             </m:e>
           </m:d>
+          <m:r>
+            <m:rPr>
+              <m:sty m:val="p"/>
+            </m:rPr>
+            <w:rPr>
+              <w:rFonts w:ascii="Cambria Math" w:hAnsi="Cambria Math"/>
+            </w:rPr>
+            <m:t>Δ</m:t>
+          </m:r>
           <m:sSub>
             <m:sSubPr>
               <m:ctrlPr>
@@ -841,26 +1043,18 @@
               </m:r>
             </m:e>
             <m:sub>
-              <m:d>
-                <m:dPr>
-                  <m:begChr m:val="{"/>
-                  <m:endChr m:val="}"/>
-                  <m:ctrlPr>
-                    <w:rPr>
-                      <w:rFonts w:ascii="Cambria Math" w:hAnsi="Cambria Math"/>
-                      <w:i/>
-                    </w:rPr>
-                  </m:ctrlPr>
-                </m:dPr>
-                <m:e>
-                  <m:r>
-                    <w:rPr>
-                      <w:rFonts w:ascii="Cambria Math" w:hAnsi="Cambria Math"/>
-                    </w:rPr>
-                    <m:t>t-1</m:t>
-                  </m:r>
-                </m:e>
-              </m:d>
+              <m:r>
+                <w:rPr>
+                  <w:rFonts w:ascii="Cambria Math" w:hAnsi="Cambria Math"/>
+                </w:rPr>
+                <m:t>t</m:t>
+              </m:r>
+              <m:r>
+                <w:rPr>
+                  <w:rFonts w:ascii="Cambria Math" w:hAnsi="Cambria Math"/>
+                </w:rPr>
+                <m:t>-k</m:t>
+              </m:r>
             </m:sub>
           </m:sSub>
           <m:r>
@@ -945,13 +1139,7 @@
                         <w:rPr>
                           <w:rFonts w:ascii="Cambria Math" w:hAnsi="Cambria Math"/>
                         </w:rPr>
-                        <m:t>2</m:t>
-                      </m:r>
-                      <m:r>
-                        <w:rPr>
-                          <w:rFonts w:ascii="Cambria Math" w:hAnsi="Cambria Math"/>
-                        </w:rPr>
-                        <m:t>,t</m:t>
+                        <m:t>2,t</m:t>
                       </m:r>
                     </m:sub>
                   </m:sSub>
@@ -1011,13 +1199,7 @@
                     <w:rPr>
                       <w:rFonts w:ascii="Cambria Math" w:hAnsi="Cambria Math"/>
                     </w:rPr>
-                    <m:t>2</m:t>
-                  </m:r>
-                  <m:r>
-                    <w:rPr>
-                      <w:rFonts w:ascii="Cambria Math" w:hAnsi="Cambria Math"/>
-                    </w:rPr>
-                    <m:t>,t</m:t>
+                    <m:t>2,t</m:t>
                   </m:r>
                 </m:sub>
               </m:sSub>
@@ -1339,25 +1521,7 @@
         </w:numPr>
       </w:pPr>
       <w:r>
-        <w:t>S</w:t>
-      </w:r>
-      <w:r>
-        <w:t>ub-periods associated with</w:t>
-      </w:r>
-      <w:r>
-        <w:t xml:space="preserve"> </w:t>
-      </w:r>
-      <w:r>
-        <w:t>explosive behavior prices evolve in a way that is potentially consistent with the presence of a (big enough)</w:t>
-      </w:r>
-      <w:r>
-        <w:t xml:space="preserve"> </w:t>
-      </w:r>
-      <w:r>
-        <w:t>bubble</w:t>
-      </w:r>
-      <w:r>
-        <w:t>.</w:t>
+        <w:t>Sub-periods associated with explosive behavior prices evolve in a way that is potentially consistent with the presence of a (big enough) bubble.</w:t>
       </w:r>
     </w:p>
     <w:p>
@@ -1406,19 +1570,7 @@
       </w:r>
       <w:proofErr w:type="gramEnd"/>
       <w:r>
-        <w:t>tackle the difficulties that arise</w:t>
-      </w:r>
-      <w:r>
-        <w:t xml:space="preserve"> </w:t>
-      </w:r>
-      <w:r>
-        <w:t>when testing for the existence of bubbles in an environment</w:t>
-      </w:r>
-      <w:r>
-        <w:t xml:space="preserve"> </w:t>
-      </w:r>
-      <w:r>
-        <w:t xml:space="preserve">in which changes in the growth rate and volatility of </w:t>
+        <w:t xml:space="preserve">tackle the difficulties that arise when testing for the existence of bubbles in an environment in which changes in the growth rate and volatility of </w:t>
       </w:r>
       <w:proofErr w:type="spellStart"/>
       <w:r>
@@ -1426,16 +1578,7 @@
       </w:r>
       <w:proofErr w:type="spellEnd"/>
       <w:r>
-        <w:t xml:space="preserve"> affect the evolution of prices in ways that</w:t>
-      </w:r>
-      <w:r>
-        <w:t xml:space="preserve"> </w:t>
-      </w:r>
-      <w:r>
-        <w:t>mimic the explosive behavior of a bubble</w:t>
-      </w:r>
-      <w:r>
-        <w:t>”</w:t>
+        <w:t xml:space="preserve"> affect the evolution of prices in ways that mimic the explosive behavior of a bubble”</w:t>
       </w:r>
     </w:p>
     <w:p>

</xml_diff>